<commit_message>
Final Project of Learning at 3rd Level
</commit_message>
<xml_diff>
--- a/Learning at Third Level Assignment 2 Review - Assessment of Similar Products.docx
+++ b/Learning at Third Level Assignment 2 Review - Assessment of Similar Products.docx
@@ -951,23 +951,7 @@
           <w:sz w:val="24"/>
           <w:szCs w:val="24"/>
         </w:rPr>
-        <w:t>. Three technological advancements in the biometrics market that could revolutionise the way in which millions of citizens pay their bills and taxes are assessed here for inspiration and for the purpose of analysing similar products in the global market for “</w:t>
-      </w:r>
-      <w:proofErr w:type="spellStart"/>
-      <w:r>
-        <w:rPr>
-          <w:sz w:val="24"/>
-          <w:szCs w:val="24"/>
-        </w:rPr>
-        <w:t>ThumbCash</w:t>
-      </w:r>
-      <w:proofErr w:type="spellEnd"/>
-      <w:r>
-        <w:rPr>
-          <w:sz w:val="24"/>
-          <w:szCs w:val="24"/>
-        </w:rPr>
-        <w:t>” to thrive.</w:t>
+        <w:t>. Three technological advancements in the biometrics market that could revolutionise the way in which millions of citizens pay their bills and taxes are assessed here for inspiration and for the purpose of analysing similar products in the global market for “ThumbCash” to thrive.</w:t>
       </w:r>
     </w:p>
     <w:p/>
@@ -2040,15 +2024,15 @@
       </w:pPr>
       <w:r>
         <w:lastRenderedPageBreak/>
-        <w:t>Opportunities and Threats for “</w:t>
-      </w:r>
-      <w:proofErr w:type="spellStart"/>
-      <w:r>
-        <w:t>ThumbCash</w:t>
-      </w:r>
-      <w:proofErr w:type="spellEnd"/>
-      <w:r>
-        <w:t>”</w:t>
+        <w:t>Opportunities and Threats for “ThumbCash”</w:t>
+      </w:r>
+    </w:p>
+    <w:p>
+      <w:pPr>
+        <w:pStyle w:val="Heading2"/>
+      </w:pPr>
+      <w:r>
+        <w:t>Threats</w:t>
       </w:r>
     </w:p>
     <w:p>
@@ -2063,23 +2047,7 @@
           <w:sz w:val="24"/>
           <w:szCs w:val="24"/>
         </w:rPr>
-        <w:t>According to the survey results that the group received for the idea of “</w:t>
-      </w:r>
-      <w:proofErr w:type="spellStart"/>
-      <w:r>
-        <w:rPr>
-          <w:sz w:val="24"/>
-          <w:szCs w:val="24"/>
-        </w:rPr>
-        <w:t>ThumbCash</w:t>
-      </w:r>
-      <w:proofErr w:type="spellEnd"/>
-      <w:r>
-        <w:rPr>
-          <w:sz w:val="24"/>
-          <w:szCs w:val="24"/>
-        </w:rPr>
-        <w:t xml:space="preserve">”, the majority of respondents refused to use a thumbprint scanner if it was available as it is possible that thousands of people are afraid that personal details will be </w:t>
+        <w:t xml:space="preserve">According to the survey results that the group received for the idea of “ThumbCash”, the majority of respondents refused to use a thumbprint scanner if it was available as it is possible that thousands of people are afraid that personal details will be </w:t>
       </w:r>
       <w:r>
         <w:rPr>
@@ -2097,6 +2065,7 @@
           <w:id w:val="-1802845703"/>
           <w:citation/>
         </w:sdtPr>
+        <w:sdtEndPr/>
         <w:sdtContent>
           <w:r>
             <w:rPr>
@@ -2164,23 +2133,16 @@
           <w:sz w:val="24"/>
           <w:szCs w:val="24"/>
         </w:rPr>
-        <w:t>Another danger that is posed by biometric companies is the collection of biometric data that contains the history of scans by individuals worldwide according to Chickowski. The author explains that the details of the “biometric information” is unalterable which could lead to the misuse of personal data from the fingerprints and irises by hackers if the businesses do not find a solution to protect the privacy of the consumers when making payments with biometrics. Unfortunately, the user may never know that the personal data of the person is being gathered as the information becomes easier to collect. Thus, the risk of having intimate data being exposed by data breaches when biometrics scanning is being carried out is the primary reason why the “</w:t>
-      </w:r>
-      <w:proofErr w:type="spellStart"/>
+        <w:t>Another danger that is posed by biometric companies is the collection of biometric data that contains the history of scans by individuals worldwide according to Chickowski</w:t>
+      </w:r>
+      <w:bookmarkStart w:id="6" w:name="_GoBack"/>
+      <w:bookmarkEnd w:id="6"/>
       <w:r>
         <w:rPr>
           <w:sz w:val="24"/>
           <w:szCs w:val="24"/>
         </w:rPr>
-        <w:t>ThumbCash</w:t>
-      </w:r>
-      <w:proofErr w:type="spellEnd"/>
-      <w:r>
-        <w:rPr>
-          <w:sz w:val="24"/>
-          <w:szCs w:val="24"/>
-        </w:rPr>
-        <w:t xml:space="preserve">” group’s results </w:t>
+        <w:t xml:space="preserve">. The author explains that the details of the “biometric information” is unalterable which could lead to the misuse of personal data from the fingerprints and irises by hackers if the businesses do not find a solution to protect the privacy of the consumers when making payments with biometrics. Unfortunately, the user may never know that the personal data of the person is being gathered as the information becomes easier to collect. Thus, the risk of having intimate data being exposed by data breaches when biometrics scanning is being carried out is the primary reason why the “ThumbCash” group’s results </w:t>
       </w:r>
       <w:r>
         <w:rPr>
@@ -2198,6 +2160,7 @@
           <w:id w:val="-1932887178"/>
           <w:citation/>
         </w:sdtPr>
+        <w:sdtEndPr/>
         <w:sdtContent>
           <w:r>
             <w:rPr>
@@ -2255,6 +2218,160 @@
     </w:p>
     <w:p>
       <w:pPr>
+        <w:rPr>
+          <w:sz w:val="24"/>
+          <w:szCs w:val="24"/>
+        </w:rPr>
+      </w:pPr>
+    </w:p>
+    <w:p>
+      <w:pPr>
+        <w:pStyle w:val="Heading2"/>
+      </w:pPr>
+      <w:r>
+        <w:t>Opportunities</w:t>
+      </w:r>
+    </w:p>
+    <w:p>
+      <w:pPr>
+        <w:rPr>
+          <w:sz w:val="24"/>
+          <w:szCs w:val="24"/>
+        </w:rPr>
+      </w:pPr>
+      <w:r>
+        <w:rPr>
+          <w:sz w:val="24"/>
+          <w:szCs w:val="24"/>
+        </w:rPr>
+        <w:t>Fortunately, the survey surprisingly revealed that although users would not be keen on using the “</w:t>
+      </w:r>
+      <w:proofErr w:type="spellStart"/>
+      <w:r>
+        <w:rPr>
+          <w:sz w:val="24"/>
+          <w:szCs w:val="24"/>
+        </w:rPr>
+        <w:t>Thumbcash</w:t>
+      </w:r>
+      <w:proofErr w:type="spellEnd"/>
+      <w:r>
+        <w:rPr>
+          <w:sz w:val="24"/>
+          <w:szCs w:val="24"/>
+        </w:rPr>
+        <w:t xml:space="preserve">” device, a vast </w:t>
+      </w:r>
+      <w:r>
+        <w:rPr>
+          <w:sz w:val="24"/>
+          <w:szCs w:val="24"/>
+        </w:rPr>
+        <w:t>number</w:t>
+      </w:r>
+      <w:r>
+        <w:rPr>
+          <w:sz w:val="24"/>
+          <w:szCs w:val="24"/>
+        </w:rPr>
+        <w:t xml:space="preserve"> of respondents answered that these users would probably carry out payments once a day or once a week which could prove that consumers are intending to gain an advantage from biometric payments. On reason that </w:t>
+      </w:r>
+      <w:r>
+        <w:rPr>
+          <w:sz w:val="24"/>
+          <w:szCs w:val="24"/>
+        </w:rPr>
+        <w:t xml:space="preserve">consumers would be prepared to use a fingerprint scanner for authentication is because of the potential for easier accessibility where </w:t>
+      </w:r>
+      <w:r>
+        <w:rPr>
+          <w:sz w:val="24"/>
+          <w:szCs w:val="24"/>
+        </w:rPr>
+        <w:t xml:space="preserve">updated technology would enhance the user’s </w:t>
+      </w:r>
+      <w:r>
+        <w:rPr>
+          <w:sz w:val="24"/>
+          <w:szCs w:val="24"/>
+        </w:rPr>
+        <w:lastRenderedPageBreak/>
+        <w:t>experience</w:t>
+      </w:r>
+      <w:r>
+        <w:rPr>
+          <w:sz w:val="24"/>
+          <w:szCs w:val="24"/>
+        </w:rPr>
+        <w:t>. For example, if an individual was to leave the laptop unguarded when the user’s face allows the laptop to log in, the laptop can lock the screen instantly until the user who is currently logged in returns. This results in the laptop unlocking the system immediately which keeps the technology secure</w:t>
+      </w:r>
+      <w:sdt>
+        <w:sdtPr>
+          <w:rPr>
+            <w:sz w:val="24"/>
+            <w:szCs w:val="24"/>
+          </w:rPr>
+          <w:id w:val="-1310703803"/>
+          <w:citation/>
+        </w:sdtPr>
+        <w:sdtEndPr/>
+        <w:sdtContent>
+          <w:r>
+            <w:rPr>
+              <w:sz w:val="24"/>
+              <w:szCs w:val="24"/>
+            </w:rPr>
+            <w:fldChar w:fldCharType="begin"/>
+          </w:r>
+          <w:r>
+            <w:rPr>
+              <w:sz w:val="24"/>
+              <w:szCs w:val="24"/>
+            </w:rPr>
+            <w:instrText xml:space="preserve"> CITATION Ros16 \l 6153 </w:instrText>
+          </w:r>
+          <w:r>
+            <w:rPr>
+              <w:sz w:val="24"/>
+              <w:szCs w:val="24"/>
+            </w:rPr>
+            <w:fldChar w:fldCharType="separate"/>
+          </w:r>
+          <w:r>
+            <w:rPr>
+              <w:noProof/>
+              <w:sz w:val="24"/>
+              <w:szCs w:val="24"/>
+            </w:rPr>
+            <w:t xml:space="preserve"> </w:t>
+          </w:r>
+          <w:r>
+            <w:rPr>
+              <w:noProof/>
+              <w:sz w:val="24"/>
+              <w:szCs w:val="24"/>
+            </w:rPr>
+            <w:t>(Rosenquist, 2016)</w:t>
+          </w:r>
+          <w:r>
+            <w:rPr>
+              <w:sz w:val="24"/>
+              <w:szCs w:val="24"/>
+            </w:rPr>
+            <w:fldChar w:fldCharType="end"/>
+          </w:r>
+        </w:sdtContent>
+      </w:sdt>
+      <w:r>
+        <w:rPr>
+          <w:sz w:val="24"/>
+          <w:szCs w:val="24"/>
+        </w:rPr>
+        <w:t>.</w:t>
+      </w:r>
+    </w:p>
+    <w:p>
+      <w:pPr>
         <w:jc w:val="center"/>
         <w:rPr>
           <w:rFonts w:asciiTheme="majorHAnsi" w:hAnsiTheme="majorHAnsi"/>
@@ -2427,11 +2544,12 @@
       <w:pPr>
         <w:pStyle w:val="Heading1"/>
       </w:pPr>
-      <w:bookmarkStart w:id="6" w:name="_Toc466909294"/>
-      <w:r>
+      <w:bookmarkStart w:id="7" w:name="_Toc466909294"/>
+      <w:r>
+        <w:lastRenderedPageBreak/>
         <w:t>References</w:t>
       </w:r>
-      <w:bookmarkEnd w:id="6"/>
+      <w:bookmarkEnd w:id="7"/>
     </w:p>
     <w:sdt>
       <w:sdtPr>
@@ -2454,12 +2572,7 @@
             <w:pStyle w:val="Heading1"/>
           </w:pPr>
           <w:r>
-            <w:t>Referen</w:t>
-          </w:r>
-          <w:bookmarkStart w:id="7" w:name="_GoBack"/>
-          <w:bookmarkEnd w:id="7"/>
-          <w:r>
-            <w:t>ces</w:t>
+            <w:t>References</w:t>
           </w:r>
         </w:p>
         <w:sdt>
@@ -2617,15 +2730,7 @@
                   <w:noProof/>
                   <w:u w:val="single"/>
                 </w:rPr>
-                <w:t>http://www.darkreading.com/vulnerabilities---threats/enterprises-must-consider-</w:t>
-              </w:r>
-              <w:r>
-                <w:rPr>
-                  <w:noProof/>
-                  <w:u w:val="single"/>
-                </w:rPr>
-                <w:lastRenderedPageBreak/>
-                <w:t>privacy-concern-for-biometrics/d/d-id/1325501</w:t>
+                <w:t>http://www.darkreading.com/vulnerabilities---threats/enterprises-must-consider-privacy-concern-for-biometrics/d/d-id/1325501</w:t>
               </w:r>
               <w:r>
                 <w:rPr>
@@ -2842,6 +2947,7 @@
                 <w:rPr>
                   <w:noProof/>
                 </w:rPr>
+                <w:lastRenderedPageBreak/>
                 <w:t xml:space="preserve">Simonite, T., 2014. </w:t>
               </w:r>
               <w:r>
@@ -3902,7 +4008,7 @@
           <w:rPr>
             <w:noProof/>
           </w:rPr>
-          <w:t>10</w:t>
+          <w:t>9</w:t>
         </w:r>
         <w:r>
           <w:rPr>
@@ -4917,7 +5023,7 @@
     <b:YearAccessed>2016</b:YearAccessed>
     <b:MonthAccessed>November</b:MonthAccessed>
     <b:DayAccessed>14</b:DayAccessed>
-    <b:RefOrder>7</b:RefOrder>
+    <b:RefOrder>8</b:RefOrder>
   </b:Source>
   <b:Source>
     <b:Tag>Lom16</b:Tag>
@@ -4967,7 +5073,7 @@
     <b:YearAccessed>2016</b:YearAccessed>
     <b:MonthAccessed>November</b:MonthAccessed>
     <b:DayAccessed>15</b:DayAccessed>
-    <b:RefOrder>8</b:RefOrder>
+    <b:RefOrder>9</b:RefOrder>
   </b:Source>
   <b:Source>
     <b:Tag>Ano16</b:Tag>
@@ -5059,11 +5165,33 @@
     <b:URL>http://www.darkreading.com/vulnerabilities---threats/enterprises-must-consider-privacy-concern-for-biometrics/d/d-id/1325501</b:URL>
     <b:RefOrder>6</b:RefOrder>
   </b:Source>
+  <b:Source>
+    <b:Tag>Ros16</b:Tag>
+    <b:SourceType>InternetSite</b:SourceType>
+    <b:Guid>{D7D1ED04-EB23-4CBD-8FD8-782DFC8766E0}</b:Guid>
+    <b:Title>New report on enterprise biometric vulnerabilities and opportunities</b:Title>
+    <b:Year>2016</b:Year>
+    <b:YearAccessed>2016</b:YearAccessed>
+    <b:MonthAccessed>November</b:MonthAccessed>
+    <b:DayAccessed>28</b:DayAccessed>
+    <b:URL>https://blogs.intel.com/evangelists/2016/03/04/new-report-on-enterprise-biometric-vulnerabilities-and-opportunities/</b:URL>
+    <b:Author>
+      <b:Author>
+        <b:NameList>
+          <b:Person>
+            <b:Last>Rosenquist</b:Last>
+            <b:First>Matthew</b:First>
+          </b:Person>
+        </b:NameList>
+      </b:Author>
+    </b:Author>
+    <b:RefOrder>7</b:RefOrder>
+  </b:Source>
 </b:Sources>
 </file>
 
 <file path=customXml/itemProps1.xml><?xml version="1.0" encoding="utf-8"?>
-<ds:datastoreItem xmlns:ds="http://schemas.openxmlformats.org/officeDocument/2006/customXml" ds:itemID="{0715434A-4FF3-4576-87D8-2D8EC6E9545C}">
+<ds:datastoreItem xmlns:ds="http://schemas.openxmlformats.org/officeDocument/2006/customXml" ds:itemID="{BB16EFD7-ABE2-4267-8FFA-463F29692250}">
   <ds:schemaRefs>
     <ds:schemaRef ds:uri="http://schemas.openxmlformats.org/officeDocument/2006/bibliography"/>
   </ds:schemaRefs>

</xml_diff>